<commit_message>
Finished unit tests for UpdateCustomer
</commit_message>
<xml_diff>
--- a/Lab 2/MIS 442 Lab 2 - CKnittel.docx
+++ b/Lab 2/MIS 442 Lab 2 - CKnittel.docx
@@ -53,6 +53,54 @@
                     <a:xfrm>
                       <a:off x="0" y="0"/>
                       <a:ext cx="5943600" cy="3208655"/>
+                    </a:xfrm>
+                    <a:prstGeom prst="rect">
+                      <a:avLst/>
+                    </a:prstGeom>
+                  </pic:spPr>
+                </pic:pic>
+              </a:graphicData>
+            </a:graphic>
+          </wp:inline>
+        </w:drawing>
+      </w:r>
+    </w:p>
+    <w:p>
+      <w:pPr>
+        <w:pStyle w:val="Heading2"/>
+      </w:pPr>
+      <w:r>
+        <w:lastRenderedPageBreak/>
+        <w:t>CustomerDB</w:t>
+      </w:r>
+    </w:p>
+    <w:p>
+      <w:r>
+        <w:drawing>
+          <wp:inline distT="0" distB="0" distL="0" distR="0" wp14:anchorId="56987C73" wp14:editId="1D347852">
+            <wp:extent cx="5943600" cy="3174365"/>
+            <wp:effectExtent l="0" t="0" r="0" b="6985"/>
+            <wp:docPr id="1083780758" name="Picture 1"/>
+            <wp:cNvGraphicFramePr>
+              <a:graphicFrameLocks xmlns:a="http://schemas.openxmlformats.org/drawingml/2006/main" noChangeAspect="1"/>
+            </wp:cNvGraphicFramePr>
+            <a:graphic xmlns:a="http://schemas.openxmlformats.org/drawingml/2006/main">
+              <a:graphicData uri="http://schemas.openxmlformats.org/drawingml/2006/picture">
+                <pic:pic xmlns:pic="http://schemas.openxmlformats.org/drawingml/2006/picture">
+                  <pic:nvPicPr>
+                    <pic:cNvPr id="1083780758" name=""/>
+                    <pic:cNvPicPr/>
+                  </pic:nvPicPr>
+                  <pic:blipFill>
+                    <a:blip r:embed="rId5"/>
+                    <a:stretch>
+                      <a:fillRect/>
+                    </a:stretch>
+                  </pic:blipFill>
+                  <pic:spPr>
+                    <a:xfrm>
+                      <a:off x="0" y="0"/>
+                      <a:ext cx="5943600" cy="3174365"/>
                     </a:xfrm>
                     <a:prstGeom prst="rect">
                       <a:avLst/>

</xml_diff>

<commit_message>
Created test for UpdateProducts, finalized other documents.
</commit_message>
<xml_diff>
--- a/Lab 2/MIS 442 Lab 2 - CKnittel.docx
+++ b/Lab 2/MIS 442 Lab 2 - CKnittel.docx
@@ -179,7 +179,45 @@
       </w:r>
       <w:proofErr w:type="spellEnd"/>
     </w:p>
-    <w:p/>
+    <w:p>
+      <w:r>
+        <w:drawing>
+          <wp:inline distT="0" distB="0" distL="0" distR="0" wp14:anchorId="03C4ECD3" wp14:editId="6005B8E6">
+            <wp:extent cx="5943600" cy="3161030"/>
+            <wp:effectExtent l="0" t="0" r="0" b="1270"/>
+            <wp:docPr id="2096238049" name="Picture 1" descr="A screenshot of a computer program&#10;&#10;AI-generated content may be incorrect."/>
+            <wp:cNvGraphicFramePr>
+              <a:graphicFrameLocks xmlns:a="http://schemas.openxmlformats.org/drawingml/2006/main" noChangeAspect="1"/>
+            </wp:cNvGraphicFramePr>
+            <a:graphic xmlns:a="http://schemas.openxmlformats.org/drawingml/2006/main">
+              <a:graphicData uri="http://schemas.openxmlformats.org/drawingml/2006/picture">
+                <pic:pic xmlns:pic="http://schemas.openxmlformats.org/drawingml/2006/picture">
+                  <pic:nvPicPr>
+                    <pic:cNvPr id="2096238049" name="Picture 1" descr="A screenshot of a computer program&#10;&#10;AI-generated content may be incorrect."/>
+                    <pic:cNvPicPr/>
+                  </pic:nvPicPr>
+                  <pic:blipFill>
+                    <a:blip r:embed="rId7"/>
+                    <a:stretch>
+                      <a:fillRect/>
+                    </a:stretch>
+                  </pic:blipFill>
+                  <pic:spPr>
+                    <a:xfrm>
+                      <a:off x="0" y="0"/>
+                      <a:ext cx="5943600" cy="3161030"/>
+                    </a:xfrm>
+                    <a:prstGeom prst="rect">
+                      <a:avLst/>
+                    </a:prstGeom>
+                  </pic:spPr>
+                </pic:pic>
+              </a:graphicData>
+            </a:graphic>
+          </wp:inline>
+        </w:drawing>
+      </w:r>
+    </w:p>
     <w:sectPr>
       <w:pgSz w:w="12240" w:h="15840"/>
       <w:pgMar w:top="1440" w:right="1440" w:bottom="1440" w:left="1440" w:header="720" w:footer="720" w:gutter="0"/>

</xml_diff>